<commit_message>
Please provide the file changes to generate a commit message.
</commit_message>
<xml_diff>
--- a/HomeWork/Ky 2A/Tổng hợp kỳ 2/DAM501.8(Khai phá dữ liệu)/Kiến thức/Tổng kết.docx
+++ b/HomeWork/Ky 2A/Tổng hợp kỳ 2/DAM501.8(Khai phá dữ liệu)/Kiến thức/Tổng kết.docx
@@ -192,6 +192,7 @@
           <w:lang w:val="en-US"/>
         </w:rPr>
       </w:pPr>
+      <w:bookmarkStart w:id="0" w:name="_GoBack"/>
       <w:r>
         <w:drawing>
           <wp:inline distT="0" distB="0" distL="114300" distR="114300">
@@ -235,7 +236,6 @@
           </wp:inline>
         </w:drawing>
       </w:r>
-      <w:bookmarkStart w:id="0" w:name="_GoBack"/>
       <w:bookmarkEnd w:id="0"/>
     </w:p>
     <w:sectPr>
@@ -324,7 +324,7 @@
     <w:lsdException w:qFormat="1" w:unhideWhenUsed="0" w:uiPriority="0" w:semiHidden="0" w:name="Title"/>
     <w:lsdException w:unhideWhenUsed="0" w:uiPriority="0" w:semiHidden="0" w:name="Closing"/>
     <w:lsdException w:unhideWhenUsed="0" w:uiPriority="0" w:semiHidden="0" w:name="Signature"/>
-    <w:lsdException w:unhideWhenUsed="0" w:uiPriority="0" w:name="Default Paragraph Font"/>
+    <w:lsdException w:qFormat="1" w:unhideWhenUsed="0" w:uiPriority="0" w:name="Default Paragraph Font"/>
     <w:lsdException w:unhideWhenUsed="0" w:uiPriority="0" w:semiHidden="0" w:name="Body Text"/>
     <w:lsdException w:unhideWhenUsed="0" w:uiPriority="0" w:semiHidden="0" w:name="Body Text Indent"/>
     <w:lsdException w:unhideWhenUsed="0" w:uiPriority="0" w:semiHidden="0" w:name="List Continue"/>
@@ -362,7 +362,7 @@
     <w:lsdException w:unhideWhenUsed="0" w:uiPriority="0" w:semiHidden="0" w:name="HTML Sample"/>
     <w:lsdException w:unhideWhenUsed="0" w:uiPriority="0" w:semiHidden="0" w:name="HTML Typewriter"/>
     <w:lsdException w:unhideWhenUsed="0" w:uiPriority="0" w:semiHidden="0" w:name="HTML Variable"/>
-    <w:lsdException w:unhideWhenUsed="0" w:uiPriority="0" w:name="Normal Table"/>
+    <w:lsdException w:qFormat="1" w:unhideWhenUsed="0" w:uiPriority="0" w:name="Normal Table"/>
     <w:lsdException w:unhideWhenUsed="0" w:uiPriority="0" w:semiHidden="0" w:name="annotation subject"/>
     <w:lsdException w:unhideWhenUsed="0" w:uiPriority="0" w:semiHidden="0" w:name="Table Simple 1"/>
     <w:lsdException w:unhideWhenUsed="0" w:uiPriority="0" w:semiHidden="0" w:name="Table Simple 2"/>
@@ -520,11 +520,13 @@
   <w:style w:type="character" w:default="1" w:styleId="2">
     <w:name w:val="Default Paragraph Font"/>
     <w:semiHidden/>
+    <w:qFormat/>
     <w:uiPriority w:val="0"/>
   </w:style>
   <w:style w:type="table" w:default="1" w:styleId="3">
     <w:name w:val="Normal Table"/>
     <w:semiHidden/>
+    <w:qFormat/>
     <w:uiPriority w:val="0"/>
     <w:tblPr>
       <w:tblCellMar>

</xml_diff>